<commit_message>
made suggestions from employees
</commit_message>
<xml_diff>
--- a/files/questionnaire_EIP.docx
+++ b/files/questionnaire_EIP.docx
@@ -1112,7 +1112,7 @@
     </w:p>
     <w:p>
       <w:pPr>
-        <w:spacing w:line="240" w:lineRule="auto"/>
+        <w:spacing w:after="0" w:line="240" w:lineRule="auto"/>
         <w:jc w:val="both"/>
         <w:rPr>
           <w:rFonts w:ascii="Times New Roman" w:hAnsi="Times New Roman"/>
@@ -1132,9 +1132,64 @@
           <w:szCs w:val="23"/>
           <w:lang w:val="uk-UA"/>
         </w:rPr>
-        <w:t>3. Інформація про тарифну систему, за якою працює підприємство (роздрібний тариф або тариф диференційований за періодами доби) _______</w:t>
+        <w:t xml:space="preserve">3. Інформація про тарифну систему, за якою працює підприємство (роздрібний тариф або тариф диференційований за періодами доби) </w:t>
       </w:r>
-      <w:r>
+    </w:p>
+    <w:tbl>
+      <w:tblPr>
+        <w:tblStyle w:val="a3"/>
+        <w:tblW w:w="0" w:type="auto"/>
+        <w:tblBorders>
+          <w:top w:val="none" w:sz="0" w:space="0" w:color="auto"/>
+          <w:left w:val="none" w:sz="0" w:space="0" w:color="auto"/>
+          <w:right w:val="none" w:sz="0" w:space="0" w:color="auto"/>
+        </w:tblBorders>
+        <w:tblLook w:val="04A0"/>
+      </w:tblPr>
+      <w:tblGrid>
+        <w:gridCol w:w="10137"/>
+      </w:tblGrid>
+      <w:tr>
+        <w:tc>
+          <w:tcPr>
+            <w:tcW w:w="10137" w:type="dxa"/>
+          </w:tcPr>
+          <w:p>
+            <w:pPr>
+              <w:jc w:val="both"/>
+              <w:rPr>
+                <w:rFonts w:ascii="Times New Roman" w:hAnsi="Times New Roman"/>
+                <w:sz w:val="23"/>
+                <w:szCs w:val="23"/>
+                <w:lang w:val="uk-UA"/>
+              </w:rPr>
+            </w:pPr>
+          </w:p>
+        </w:tc>
+      </w:tr>
+      <w:tr>
+        <w:tc>
+          <w:tcPr>
+            <w:tcW w:w="10137" w:type="dxa"/>
+          </w:tcPr>
+          <w:p>
+            <w:pPr>
+              <w:jc w:val="both"/>
+              <w:rPr>
+                <w:rFonts w:ascii="Times New Roman" w:hAnsi="Times New Roman"/>
+                <w:sz w:val="23"/>
+                <w:szCs w:val="23"/>
+                <w:lang w:val="uk-UA"/>
+              </w:rPr>
+            </w:pPr>
+          </w:p>
+        </w:tc>
+      </w:tr>
+    </w:tbl>
+    <w:p>
+      <w:pPr>
+        <w:spacing w:after="0" w:line="240" w:lineRule="auto"/>
+        <w:jc w:val="both"/>
         <w:rPr>
           <w:rFonts w:ascii="Times New Roman" w:hAnsi="Times New Roman"/>
           <w:b/>
@@ -1143,9 +1198,12 @@
           <w:szCs w:val="23"/>
           <w:lang w:val="uk-UA"/>
         </w:rPr>
-        <w:t>______________________</w:t>
-      </w:r>
-      <w:r>
+      </w:pPr>
+    </w:p>
+    <w:p>
+      <w:pPr>
+        <w:spacing w:after="0" w:line="240" w:lineRule="auto"/>
+        <w:jc w:val="both"/>
         <w:rPr>
           <w:rFonts w:ascii="Times New Roman" w:hAnsi="Times New Roman"/>
           <w:b/>
@@ -1154,7 +1212,53 @@
           <w:szCs w:val="23"/>
           <w:lang w:val="uk-UA"/>
         </w:rPr>
-        <w:t>___________</w:t>
+      </w:pPr>
+    </w:p>
+    <w:p>
+      <w:pPr>
+        <w:spacing w:after="0" w:line="240" w:lineRule="auto"/>
+        <w:jc w:val="both"/>
+        <w:rPr>
+          <w:rFonts w:ascii="Times New Roman" w:hAnsi="Times New Roman"/>
+          <w:b/>
+          <w:i/>
+          <w:sz w:val="23"/>
+          <w:szCs w:val="23"/>
+          <w:lang w:val="uk-UA"/>
+        </w:rPr>
+      </w:pPr>
+      <w:r>
+        <w:rPr>
+          <w:rFonts w:ascii="Times New Roman" w:hAnsi="Times New Roman"/>
+          <w:b/>
+          <w:i/>
+          <w:sz w:val="23"/>
+          <w:szCs w:val="23"/>
+          <w:lang w:val="uk-UA"/>
+        </w:rPr>
+        <w:t xml:space="preserve">4. </w:t>
+      </w:r>
+      <w:r>
+        <w:rPr>
+          <w:rFonts w:ascii="Times New Roman" w:hAnsi="Times New Roman"/>
+          <w:b/>
+          <w:i/>
+          <w:sz w:val="23"/>
+          <w:szCs w:val="23"/>
+          <w:lang w:val="uk-UA"/>
+        </w:rPr>
+        <w:t>Оберіть бажаний спосіб</w:t>
+      </w:r>
+      <w:r>
+        <w:rPr>
+          <w:rFonts w:ascii="Times New Roman" w:hAnsi="Times New Roman"/>
+          <w:b/>
+          <w:i/>
+          <w:sz w:val="23"/>
+          <w:szCs w:val="23"/>
+          <w:lang w:val="uk-UA"/>
+        </w:rPr>
+        <w:t xml:space="preserve"> оплати за електроенергію:</w:t>
       </w:r>
     </w:p>
     <w:p>
@@ -1171,41 +1275,552 @@
         </w:rPr>
       </w:pPr>
     </w:p>
+    <w:tbl>
+      <w:tblPr>
+        <w:tblStyle w:val="a3"/>
+        <w:tblW w:w="6203" w:type="dxa"/>
+        <w:tblLook w:val="04A0"/>
+      </w:tblPr>
+      <w:tblGrid>
+        <w:gridCol w:w="675"/>
+        <w:gridCol w:w="284"/>
+        <w:gridCol w:w="5244"/>
+      </w:tblGrid>
+      <w:tr>
+        <w:tc>
+          <w:tcPr>
+            <w:tcW w:w="675" w:type="dxa"/>
+            <w:tcBorders>
+              <w:bottom w:val="single" w:sz="4" w:space="0" w:color="auto"/>
+            </w:tcBorders>
+          </w:tcPr>
+          <w:p>
+            <w:pPr>
+              <w:jc w:val="center"/>
+              <w:rPr>
+                <w:rFonts w:ascii="Times New Roman" w:hAnsi="Times New Roman"/>
+                <w:b/>
+                <w:i/>
+                <w:lang w:val="uk-UA"/>
+              </w:rPr>
+            </w:pPr>
+          </w:p>
+        </w:tc>
+        <w:tc>
+          <w:tcPr>
+            <w:tcW w:w="284" w:type="dxa"/>
+            <w:tcBorders>
+              <w:top w:val="nil"/>
+              <w:bottom w:val="nil"/>
+              <w:right w:val="nil"/>
+            </w:tcBorders>
+          </w:tcPr>
+          <w:p>
+            <w:pPr>
+              <w:jc w:val="both"/>
+              <w:rPr>
+                <w:rFonts w:ascii="Times New Roman" w:hAnsi="Times New Roman"/>
+                <w:lang w:val="uk-UA"/>
+              </w:rPr>
+            </w:pPr>
+          </w:p>
+        </w:tc>
+        <w:tc>
+          <w:tcPr>
+            <w:tcW w:w="5244" w:type="dxa"/>
+            <w:tcBorders>
+              <w:top w:val="nil"/>
+              <w:left w:val="nil"/>
+              <w:bottom w:val="nil"/>
+              <w:right w:val="nil"/>
+            </w:tcBorders>
+          </w:tcPr>
+          <w:p>
+            <w:pPr>
+              <w:jc w:val="both"/>
+              <w:rPr>
+                <w:rFonts w:ascii="Times New Roman" w:hAnsi="Times New Roman"/>
+                <w:lang w:val="uk-UA"/>
+              </w:rPr>
+            </w:pPr>
+            <w:r>
+              <w:rPr>
+                <w:rFonts w:ascii="Times New Roman" w:hAnsi="Times New Roman"/>
+                <w:lang w:val="uk-UA"/>
+              </w:rPr>
+              <w:t xml:space="preserve">100% </w:t>
+            </w:r>
+            <w:r>
+              <w:rPr>
+                <w:rFonts w:ascii="Times New Roman" w:hAnsi="Times New Roman"/>
+                <w:lang w:val="uk-UA"/>
+              </w:rPr>
+              <w:t>попередня оплата</w:t>
+            </w:r>
+            <w:r>
+              <w:rPr>
+                <w:rFonts w:ascii="Times New Roman" w:hAnsi="Times New Roman"/>
+                <w:lang w:val="uk-UA"/>
+              </w:rPr>
+              <w:t>;</w:t>
+            </w:r>
+          </w:p>
+        </w:tc>
+      </w:tr>
+      <w:tr>
+        <w:trPr>
+          <w:trHeight w:val="155"/>
+        </w:trPr>
+        <w:tc>
+          <w:tcPr>
+            <w:tcW w:w="675" w:type="dxa"/>
+            <w:tcBorders>
+              <w:left w:val="nil"/>
+              <w:right w:val="nil"/>
+            </w:tcBorders>
+          </w:tcPr>
+          <w:p>
+            <w:pPr>
+              <w:jc w:val="both"/>
+              <w:rPr>
+                <w:rFonts w:ascii="Times New Roman" w:hAnsi="Times New Roman"/>
+                <w:b/>
+                <w:i/>
+                <w:sz w:val="8"/>
+                <w:szCs w:val="8"/>
+                <w:lang w:val="uk-UA"/>
+              </w:rPr>
+            </w:pPr>
+          </w:p>
+        </w:tc>
+        <w:tc>
+          <w:tcPr>
+            <w:tcW w:w="284" w:type="dxa"/>
+            <w:tcBorders>
+              <w:top w:val="nil"/>
+              <w:left w:val="nil"/>
+              <w:bottom w:val="nil"/>
+              <w:right w:val="nil"/>
+            </w:tcBorders>
+          </w:tcPr>
+          <w:p>
+            <w:pPr>
+              <w:jc w:val="both"/>
+              <w:rPr>
+                <w:rFonts w:ascii="Times New Roman" w:hAnsi="Times New Roman"/>
+                <w:b/>
+                <w:i/>
+                <w:sz w:val="8"/>
+                <w:szCs w:val="8"/>
+                <w:lang w:val="uk-UA"/>
+              </w:rPr>
+            </w:pPr>
+          </w:p>
+        </w:tc>
+        <w:tc>
+          <w:tcPr>
+            <w:tcW w:w="5244" w:type="dxa"/>
+            <w:tcBorders>
+              <w:top w:val="nil"/>
+              <w:left w:val="nil"/>
+              <w:bottom w:val="nil"/>
+              <w:right w:val="nil"/>
+            </w:tcBorders>
+          </w:tcPr>
+          <w:p>
+            <w:pPr>
+              <w:jc w:val="both"/>
+              <w:rPr>
+                <w:rFonts w:ascii="Times New Roman" w:hAnsi="Times New Roman"/>
+                <w:b/>
+                <w:i/>
+                <w:sz w:val="8"/>
+                <w:szCs w:val="8"/>
+                <w:lang w:val="uk-UA"/>
+              </w:rPr>
+            </w:pPr>
+          </w:p>
+        </w:tc>
+      </w:tr>
+      <w:tr>
+        <w:tc>
+          <w:tcPr>
+            <w:tcW w:w="675" w:type="dxa"/>
+            <w:tcBorders>
+              <w:bottom w:val="single" w:sz="4" w:space="0" w:color="auto"/>
+            </w:tcBorders>
+          </w:tcPr>
+          <w:p>
+            <w:pPr>
+              <w:jc w:val="center"/>
+              <w:rPr>
+                <w:rFonts w:ascii="Times New Roman" w:hAnsi="Times New Roman"/>
+                <w:b/>
+                <w:i/>
+                <w:lang w:val="uk-UA"/>
+              </w:rPr>
+            </w:pPr>
+          </w:p>
+        </w:tc>
+        <w:tc>
+          <w:tcPr>
+            <w:tcW w:w="284" w:type="dxa"/>
+            <w:tcBorders>
+              <w:top w:val="nil"/>
+              <w:bottom w:val="nil"/>
+              <w:right w:val="nil"/>
+            </w:tcBorders>
+          </w:tcPr>
+          <w:p>
+            <w:pPr>
+              <w:jc w:val="both"/>
+              <w:rPr>
+                <w:rFonts w:ascii="Times New Roman" w:hAnsi="Times New Roman"/>
+                <w:lang w:val="uk-UA"/>
+              </w:rPr>
+            </w:pPr>
+          </w:p>
+        </w:tc>
+        <w:tc>
+          <w:tcPr>
+            <w:tcW w:w="5244" w:type="dxa"/>
+            <w:tcBorders>
+              <w:top w:val="nil"/>
+              <w:left w:val="nil"/>
+              <w:bottom w:val="nil"/>
+              <w:right w:val="nil"/>
+            </w:tcBorders>
+          </w:tcPr>
+          <w:p>
+            <w:pPr>
+              <w:jc w:val="both"/>
+              <w:rPr>
+                <w:rFonts w:ascii="Times New Roman" w:hAnsi="Times New Roman"/>
+                <w:lang w:val="uk-UA"/>
+              </w:rPr>
+            </w:pPr>
+            <w:r>
+              <w:rPr>
+                <w:rFonts w:ascii="Times New Roman" w:hAnsi="Times New Roman"/>
+                <w:lang w:val="uk-UA"/>
+              </w:rPr>
+              <w:t>оплата за фактично спожиту електроенергію</w:t>
+            </w:r>
+            <w:r>
+              <w:rPr>
+                <w:rFonts w:ascii="Times New Roman" w:hAnsi="Times New Roman"/>
+                <w:lang w:val="uk-UA"/>
+              </w:rPr>
+              <w:t>;</w:t>
+            </w:r>
+          </w:p>
+        </w:tc>
+      </w:tr>
+      <w:tr>
+        <w:trPr>
+          <w:trHeight w:val="155"/>
+        </w:trPr>
+        <w:tc>
+          <w:tcPr>
+            <w:tcW w:w="675" w:type="dxa"/>
+            <w:tcBorders>
+              <w:left w:val="nil"/>
+              <w:right w:val="nil"/>
+            </w:tcBorders>
+          </w:tcPr>
+          <w:p>
+            <w:pPr>
+              <w:jc w:val="both"/>
+              <w:rPr>
+                <w:rFonts w:ascii="Times New Roman" w:hAnsi="Times New Roman"/>
+                <w:b/>
+                <w:i/>
+                <w:sz w:val="8"/>
+                <w:szCs w:val="8"/>
+                <w:lang w:val="uk-UA"/>
+              </w:rPr>
+            </w:pPr>
+          </w:p>
+        </w:tc>
+        <w:tc>
+          <w:tcPr>
+            <w:tcW w:w="284" w:type="dxa"/>
+            <w:tcBorders>
+              <w:top w:val="nil"/>
+              <w:left w:val="nil"/>
+              <w:bottom w:val="nil"/>
+              <w:right w:val="nil"/>
+            </w:tcBorders>
+          </w:tcPr>
+          <w:p>
+            <w:pPr>
+              <w:jc w:val="both"/>
+              <w:rPr>
+                <w:rFonts w:ascii="Times New Roman" w:hAnsi="Times New Roman"/>
+                <w:b/>
+                <w:i/>
+                <w:sz w:val="8"/>
+                <w:szCs w:val="8"/>
+                <w:lang w:val="uk-UA"/>
+              </w:rPr>
+            </w:pPr>
+          </w:p>
+        </w:tc>
+        <w:tc>
+          <w:tcPr>
+            <w:tcW w:w="5244" w:type="dxa"/>
+            <w:tcBorders>
+              <w:top w:val="nil"/>
+              <w:left w:val="nil"/>
+              <w:bottom w:val="nil"/>
+              <w:right w:val="nil"/>
+            </w:tcBorders>
+          </w:tcPr>
+          <w:p>
+            <w:pPr>
+              <w:jc w:val="both"/>
+              <w:rPr>
+                <w:rFonts w:ascii="Times New Roman" w:hAnsi="Times New Roman"/>
+                <w:b/>
+                <w:i/>
+                <w:sz w:val="8"/>
+                <w:szCs w:val="8"/>
+                <w:lang w:val="uk-UA"/>
+              </w:rPr>
+            </w:pPr>
+          </w:p>
+        </w:tc>
+      </w:tr>
+      <w:tr>
+        <w:tc>
+          <w:tcPr>
+            <w:tcW w:w="675" w:type="dxa"/>
+            <w:tcBorders>
+              <w:bottom w:val="single" w:sz="4" w:space="0" w:color="auto"/>
+            </w:tcBorders>
+          </w:tcPr>
+          <w:p>
+            <w:pPr>
+              <w:jc w:val="center"/>
+              <w:rPr>
+                <w:rFonts w:ascii="Times New Roman" w:hAnsi="Times New Roman"/>
+                <w:b/>
+                <w:i/>
+                <w:lang w:val="uk-UA"/>
+              </w:rPr>
+            </w:pPr>
+          </w:p>
+        </w:tc>
+        <w:tc>
+          <w:tcPr>
+            <w:tcW w:w="284" w:type="dxa"/>
+            <w:tcBorders>
+              <w:top w:val="nil"/>
+              <w:bottom w:val="nil"/>
+              <w:right w:val="nil"/>
+            </w:tcBorders>
+          </w:tcPr>
+          <w:p>
+            <w:pPr>
+              <w:jc w:val="both"/>
+              <w:rPr>
+                <w:rFonts w:ascii="Times New Roman" w:hAnsi="Times New Roman"/>
+                <w:lang w:val="uk-UA"/>
+              </w:rPr>
+            </w:pPr>
+          </w:p>
+        </w:tc>
+        <w:tc>
+          <w:tcPr>
+            <w:tcW w:w="5244" w:type="dxa"/>
+            <w:tcBorders>
+              <w:top w:val="nil"/>
+              <w:left w:val="nil"/>
+              <w:bottom w:val="nil"/>
+              <w:right w:val="nil"/>
+            </w:tcBorders>
+          </w:tcPr>
+          <w:p>
+            <w:pPr>
+              <w:jc w:val="both"/>
+              <w:rPr>
+                <w:rFonts w:ascii="Times New Roman" w:hAnsi="Times New Roman"/>
+                <w:lang w:val="uk-UA"/>
+              </w:rPr>
+            </w:pPr>
+            <w:r>
+              <w:rPr>
+                <w:rFonts w:ascii="Times New Roman" w:hAnsi="Times New Roman"/>
+                <w:lang w:val="uk-UA"/>
+              </w:rPr>
+              <w:t>за графіком (укажіть бажаний графік оплати)</w:t>
+            </w:r>
+            <w:r>
+              <w:rPr>
+                <w:rFonts w:ascii="Times New Roman" w:hAnsi="Times New Roman"/>
+                <w:lang w:val="uk-UA"/>
+              </w:rPr>
+              <w:t>;</w:t>
+            </w:r>
+          </w:p>
+        </w:tc>
+      </w:tr>
+    </w:tbl>
     <w:p>
       <w:pPr>
         <w:spacing w:after="0" w:line="240" w:lineRule="auto"/>
+        <w:ind w:left="993"/>
         <w:jc w:val="both"/>
         <w:rPr>
           <w:rFonts w:ascii="Times New Roman" w:hAnsi="Times New Roman"/>
-          <w:b/>
-          <w:i/>
-          <w:sz w:val="23"/>
-          <w:szCs w:val="23"/>
+          <w:lang w:val="uk-UA"/>
+        </w:rPr>
+      </w:pPr>
+    </w:p>
+    <w:p>
+      <w:pPr>
+        <w:spacing w:after="0" w:line="240" w:lineRule="auto"/>
+        <w:ind w:left="993"/>
+        <w:jc w:val="both"/>
+        <w:rPr>
+          <w:rFonts w:ascii="Times New Roman" w:hAnsi="Times New Roman"/>
           <w:lang w:val="uk-UA"/>
         </w:rPr>
       </w:pPr>
       <w:r>
         <w:rPr>
           <w:rFonts w:ascii="Times New Roman" w:hAnsi="Times New Roman"/>
-          <w:b/>
-          <w:i/>
-          <w:sz w:val="23"/>
-          <w:szCs w:val="23"/>
-          <w:lang w:val="uk-UA"/>
-        </w:rPr>
-        <w:t>4. Існуючий графік оплати за електроенергію:</w:t>
+          <w:lang w:val="uk-UA"/>
+        </w:rPr>
+        <w:t>1. До _____ числа періоду, що передує розрахунковому, - _______ %;</w:t>
       </w:r>
     </w:p>
     <w:p>
       <w:pPr>
         <w:spacing w:after="0" w:line="240" w:lineRule="auto"/>
+        <w:ind w:left="993"/>
+        <w:jc w:val="both"/>
+        <w:rPr>
+          <w:rFonts w:ascii="Times New Roman" w:hAnsi="Times New Roman"/>
+          <w:lang w:val="uk-UA"/>
+        </w:rPr>
+      </w:pPr>
+      <w:r>
+        <w:rPr>
+          <w:rFonts w:ascii="Times New Roman" w:hAnsi="Times New Roman"/>
+          <w:lang w:val="uk-UA"/>
+        </w:rPr>
+        <w:t>2. До _____ числа розрахункового періоду - _______ %;</w:t>
+      </w:r>
+    </w:p>
+    <w:p>
+      <w:pPr>
+        <w:spacing w:after="0" w:line="240" w:lineRule="auto"/>
+        <w:ind w:left="993"/>
         <w:jc w:val="both"/>
         <w:rPr>
           <w:rFonts w:ascii="Times New Roman" w:hAnsi="Times New Roman"/>
           <w:b/>
           <w:i/>
-          <w:sz w:val="23"/>
-          <w:szCs w:val="23"/>
+          <w:lang w:val="uk-UA"/>
+        </w:rPr>
+      </w:pPr>
+      <w:r>
+        <w:rPr>
+          <w:rFonts w:ascii="Times New Roman" w:hAnsi="Times New Roman"/>
+          <w:lang w:val="uk-UA"/>
+        </w:rPr>
+        <w:t>3. До _____ числа розрахункового періоду - _______ %.</w:t>
+      </w:r>
+    </w:p>
+    <w:p>
+      <w:pPr>
+        <w:spacing w:after="0" w:line="240" w:lineRule="auto"/>
+        <w:ind w:left="993"/>
+        <w:jc w:val="both"/>
+        <w:rPr>
+          <w:rFonts w:ascii="Times New Roman" w:hAnsi="Times New Roman"/>
+          <w:lang w:val="uk-UA"/>
+        </w:rPr>
+      </w:pPr>
+      <w:r>
+        <w:rPr>
+          <w:rFonts w:ascii="Times New Roman" w:hAnsi="Times New Roman"/>
+          <w:lang w:val="uk-UA"/>
+        </w:rPr>
+        <w:t>4. До _____ числа розрахункового періоду - _______ %.</w:t>
+      </w:r>
+    </w:p>
+    <w:p>
+      <w:pPr>
+        <w:spacing w:after="0" w:line="240" w:lineRule="auto"/>
+        <w:ind w:left="993"/>
+        <w:jc w:val="both"/>
+        <w:rPr>
+          <w:rFonts w:ascii="Times New Roman" w:hAnsi="Times New Roman"/>
+          <w:lang w:val="uk-UA"/>
+        </w:rPr>
+      </w:pPr>
+      <w:r>
+        <w:rPr>
+          <w:rFonts w:ascii="Times New Roman" w:hAnsi="Times New Roman"/>
+          <w:lang w:val="uk-UA"/>
+        </w:rPr>
+        <w:t>5. Д</w:t>
+      </w:r>
+      <w:r>
+        <w:rPr>
+          <w:rFonts w:ascii="Times New Roman" w:hAnsi="Times New Roman"/>
+          <w:lang w:val="uk-UA"/>
+        </w:rPr>
+        <w:t xml:space="preserve">о </w:t>
+      </w:r>
+      <w:r>
+        <w:rPr>
+          <w:rFonts w:ascii="Times New Roman" w:hAnsi="Times New Roman"/>
+          <w:lang w:val="uk-UA"/>
+        </w:rPr>
+        <w:t>_____</w:t>
+      </w:r>
+      <w:r>
+        <w:rPr>
+          <w:rFonts w:ascii="Times New Roman" w:hAnsi="Times New Roman"/>
+          <w:lang w:val="uk-UA"/>
+        </w:rPr>
+        <w:t xml:space="preserve"> числа місяця, що слідує за розрахунковим</w:t>
+      </w:r>
+      <w:r>
+        <w:rPr>
+          <w:rFonts w:ascii="Times New Roman" w:hAnsi="Times New Roman"/>
+          <w:lang w:val="uk-UA"/>
+        </w:rPr>
+        <w:t xml:space="preserve"> – остаточний розрахунок</w:t>
+      </w:r>
+      <w:r>
+        <w:rPr>
+          <w:rFonts w:ascii="Times New Roman" w:hAnsi="Times New Roman"/>
+          <w:lang w:val="uk-UA"/>
+        </w:rPr>
+        <w:t>.</w:t>
+      </w:r>
+    </w:p>
+    <w:p>
+      <w:pPr>
+        <w:spacing w:after="0" w:line="240" w:lineRule="auto"/>
+        <w:ind w:left="993"/>
+        <w:jc w:val="both"/>
+        <w:rPr>
+          <w:rFonts w:ascii="Times New Roman" w:hAnsi="Times New Roman"/>
+        </w:rPr>
+      </w:pPr>
+    </w:p>
+    <w:p>
+      <w:pPr>
+        <w:spacing w:after="0" w:line="240" w:lineRule="auto"/>
+        <w:ind w:left="993"/>
+        <w:jc w:val="both"/>
+        <w:rPr>
+          <w:rFonts w:ascii="Times New Roman" w:hAnsi="Times New Roman"/>
           <w:lang w:val="uk-UA"/>
         </w:rPr>
       </w:pPr>
@@ -1216,76 +1831,6 @@
         <w:jc w:val="both"/>
         <w:rPr>
           <w:rFonts w:ascii="Times New Roman" w:hAnsi="Times New Roman"/>
-          <w:lang w:val="uk-UA"/>
-        </w:rPr>
-      </w:pPr>
-      <w:r>
-        <w:rPr>
-          <w:rFonts w:ascii="Times New Roman" w:hAnsi="Times New Roman"/>
-          <w:lang w:val="uk-UA"/>
-        </w:rPr>
-        <w:t>1. До _____ числа періоду, що передує розрахунковому, - _______ %;</w:t>
-      </w:r>
-    </w:p>
-    <w:p>
-      <w:pPr>
-        <w:spacing w:after="0" w:line="240" w:lineRule="auto"/>
-        <w:jc w:val="both"/>
-        <w:rPr>
-          <w:rFonts w:ascii="Times New Roman" w:hAnsi="Times New Roman"/>
-          <w:lang w:val="uk-UA"/>
-        </w:rPr>
-      </w:pPr>
-      <w:r>
-        <w:rPr>
-          <w:rFonts w:ascii="Times New Roman" w:hAnsi="Times New Roman"/>
-          <w:lang w:val="uk-UA"/>
-        </w:rPr>
-        <w:t>2. До _____ числа розрахункового періоду - _______ %;</w:t>
-      </w:r>
-    </w:p>
-    <w:p>
-      <w:pPr>
-        <w:spacing w:after="0" w:line="240" w:lineRule="auto"/>
-        <w:jc w:val="both"/>
-        <w:rPr>
-          <w:rFonts w:ascii="Times New Roman" w:hAnsi="Times New Roman"/>
-          <w:b/>
-          <w:i/>
-          <w:lang w:val="uk-UA"/>
-        </w:rPr>
-      </w:pPr>
-      <w:r>
-        <w:rPr>
-          <w:rFonts w:ascii="Times New Roman" w:hAnsi="Times New Roman"/>
-          <w:lang w:val="uk-UA"/>
-        </w:rPr>
-        <w:t>3. До _____ числа розрахункового періоду - _______ %.</w:t>
-      </w:r>
-    </w:p>
-    <w:p>
-      <w:pPr>
-        <w:spacing w:after="0" w:line="240" w:lineRule="auto"/>
-        <w:jc w:val="both"/>
-        <w:rPr>
-          <w:rFonts w:ascii="Times New Roman" w:hAnsi="Times New Roman"/>
-          <w:lang w:val="uk-UA"/>
-        </w:rPr>
-      </w:pPr>
-      <w:r>
-        <w:rPr>
-          <w:rFonts w:ascii="Times New Roman" w:hAnsi="Times New Roman"/>
-          <w:lang w:val="uk-UA"/>
-        </w:rPr>
-        <w:t>4. До _____ числа розрахункового періоду - _______ %.</w:t>
-      </w:r>
-    </w:p>
-    <w:p>
-      <w:pPr>
-        <w:spacing w:after="0" w:line="240" w:lineRule="auto"/>
-        <w:jc w:val="both"/>
-        <w:rPr>
-          <w:rFonts w:ascii="Times New Roman" w:hAnsi="Times New Roman"/>
           <w:b/>
           <w:i/>
           <w:sz w:val="23"/>
@@ -1293,11 +1838,7 @@
           <w:lang w:val="uk-UA"/>
         </w:rPr>
       </w:pPr>
-    </w:p>
-    <w:p>
-      <w:pPr>
-        <w:spacing w:after="0" w:line="240" w:lineRule="auto"/>
-        <w:jc w:val="both"/>
+      <w:r>
         <w:rPr>
           <w:rFonts w:ascii="Times New Roman" w:hAnsi="Times New Roman"/>
           <w:b/>
@@ -1306,30 +1847,7 @@
           <w:szCs w:val="23"/>
           <w:lang w:val="uk-UA"/>
         </w:rPr>
-      </w:pPr>
-    </w:p>
-    <w:p>
-      <w:pPr>
-        <w:spacing w:after="0" w:line="240" w:lineRule="auto"/>
-        <w:jc w:val="both"/>
-        <w:rPr>
-          <w:rFonts w:ascii="Times New Roman" w:hAnsi="Times New Roman"/>
-          <w:b/>
-          <w:i/>
-          <w:sz w:val="23"/>
-          <w:szCs w:val="23"/>
-          <w:lang w:val="uk-UA"/>
-        </w:rPr>
-      </w:pPr>
-      <w:r>
-        <w:rPr>
-          <w:rFonts w:ascii="Times New Roman" w:hAnsi="Times New Roman"/>
-          <w:b/>
-          <w:i/>
-          <w:sz w:val="23"/>
-          <w:szCs w:val="23"/>
-          <w:lang w:val="uk-UA"/>
-        </w:rPr>
+        <w:lastRenderedPageBreak/>
         <w:t>5</w:t>
       </w:r>
       <w:r>
@@ -1487,7 +2005,6 @@
           <w:szCs w:val="23"/>
           <w:lang w:val="uk-UA"/>
         </w:rPr>
-        <w:lastRenderedPageBreak/>
         <w:t xml:space="preserve">Перелік та характеристика розрахункових приладів </w:t>
       </w:r>
     </w:p>
@@ -1550,12 +2067,6 @@
         <w:gridCol w:w="2520"/>
       </w:tblGrid>
       <w:tr>
-        <w:tblPrEx>
-          <w:tblCellMar>
-            <w:top w:w="0" w:type="dxa"/>
-            <w:bottom w:w="0" w:type="dxa"/>
-          </w:tblCellMar>
-        </w:tblPrEx>
         <w:trPr>
           <w:cantSplit/>
           <w:trHeight w:hRule="exact" w:val="622"/>
@@ -1702,12 +2213,6 @@
         </w:tc>
       </w:tr>
       <w:tr>
-        <w:tblPrEx>
-          <w:tblCellMar>
-            <w:top w:w="0" w:type="dxa"/>
-            <w:bottom w:w="0" w:type="dxa"/>
-          </w:tblCellMar>
-        </w:tblPrEx>
         <w:trPr>
           <w:cantSplit/>
           <w:trHeight w:val="253"/>
@@ -1796,12 +2301,6 @@
         </w:tc>
       </w:tr>
       <w:tr>
-        <w:tblPrEx>
-          <w:tblCellMar>
-            <w:top w:w="0" w:type="dxa"/>
-            <w:bottom w:w="0" w:type="dxa"/>
-          </w:tblCellMar>
-        </w:tblPrEx>
         <w:trPr>
           <w:cantSplit/>
           <w:trHeight w:val="253"/>
@@ -1890,12 +2389,6 @@
         </w:tc>
       </w:tr>
       <w:tr>
-        <w:tblPrEx>
-          <w:tblCellMar>
-            <w:top w:w="0" w:type="dxa"/>
-            <w:bottom w:w="0" w:type="dxa"/>
-          </w:tblCellMar>
-        </w:tblPrEx>
         <w:trPr>
           <w:cantSplit/>
           <w:trHeight w:val="253"/>
@@ -4074,6 +4567,46 @@
         <w:jc w:val="both"/>
         <w:rPr>
           <w:rFonts w:ascii="Times New Roman" w:hAnsi="Times New Roman"/>
+          <w:lang w:val="uk-UA"/>
+        </w:rPr>
+      </w:pPr>
+    </w:p>
+    <w:p>
+      <w:pPr>
+        <w:spacing w:after="0" w:line="240" w:lineRule="auto"/>
+        <w:jc w:val="both"/>
+        <w:rPr>
+          <w:rFonts w:ascii="Times New Roman" w:hAnsi="Times New Roman"/>
+          <w:lang w:val="uk-UA"/>
+        </w:rPr>
+      </w:pPr>
+    </w:p>
+    <w:p>
+      <w:pPr>
+        <w:spacing w:after="0" w:line="240" w:lineRule="auto"/>
+        <w:jc w:val="both"/>
+        <w:rPr>
+          <w:rFonts w:ascii="Times New Roman" w:hAnsi="Times New Roman"/>
+          <w:lang w:val="uk-UA"/>
+        </w:rPr>
+      </w:pPr>
+    </w:p>
+    <w:p>
+      <w:pPr>
+        <w:spacing w:after="0" w:line="240" w:lineRule="auto"/>
+        <w:jc w:val="both"/>
+        <w:rPr>
+          <w:rFonts w:ascii="Times New Roman" w:hAnsi="Times New Roman"/>
+          <w:lang w:val="uk-UA"/>
+        </w:rPr>
+      </w:pPr>
+    </w:p>
+    <w:p>
+      <w:pPr>
+        <w:spacing w:after="0" w:line="240" w:lineRule="auto"/>
+        <w:jc w:val="both"/>
+        <w:rPr>
+          <w:rFonts w:ascii="Times New Roman" w:hAnsi="Times New Roman"/>
           <w:b/>
           <w:i/>
           <w:sz w:val="23"/>
@@ -4090,6 +4623,7 @@
           <w:szCs w:val="23"/>
           <w:lang w:val="uk-UA"/>
         </w:rPr>
+        <w:lastRenderedPageBreak/>
         <w:t xml:space="preserve">7. Інформація про </w:t>
       </w:r>
       <w:proofErr w:type="spellStart"/>
@@ -4114,7 +4648,29 @@
           <w:szCs w:val="23"/>
           <w:lang w:val="uk-UA"/>
         </w:rPr>
-        <w:t xml:space="preserve"> (при їх наявності):</w:t>
+        <w:t xml:space="preserve"> (</w:t>
+      </w:r>
+      <w:r>
+        <w:rPr>
+          <w:rFonts w:ascii="Times New Roman" w:hAnsi="Times New Roman"/>
+          <w:b/>
+          <w:i/>
+          <w:sz w:val="23"/>
+          <w:szCs w:val="23"/>
+          <w:lang w:val="uk-UA"/>
+        </w:rPr>
+        <w:t>за</w:t>
+      </w:r>
+      <w:r>
+        <w:rPr>
+          <w:rFonts w:ascii="Times New Roman" w:hAnsi="Times New Roman"/>
+          <w:b/>
+          <w:i/>
+          <w:sz w:val="23"/>
+          <w:szCs w:val="23"/>
+          <w:lang w:val="uk-UA"/>
+        </w:rPr>
+        <w:t xml:space="preserve"> їх наявності):</w:t>
       </w:r>
     </w:p>
     <w:p>
@@ -4354,6 +4910,1076 @@
         </w:rPr>
       </w:pPr>
     </w:p>
+    <w:p>
+      <w:pPr>
+        <w:spacing w:after="0" w:line="240" w:lineRule="auto"/>
+        <w:jc w:val="both"/>
+        <w:rPr>
+          <w:rFonts w:ascii="Times New Roman" w:hAnsi="Times New Roman"/>
+          <w:b/>
+          <w:i/>
+          <w:sz w:val="23"/>
+          <w:szCs w:val="23"/>
+          <w:lang w:val="uk-UA"/>
+        </w:rPr>
+      </w:pPr>
+      <w:r>
+        <w:rPr>
+          <w:rFonts w:ascii="Times New Roman" w:hAnsi="Times New Roman"/>
+          <w:b/>
+          <w:i/>
+          <w:sz w:val="23"/>
+          <w:szCs w:val="23"/>
+          <w:lang w:val="uk-UA"/>
+        </w:rPr>
+        <w:t>8</w:t>
+      </w:r>
+      <w:r>
+        <w:rPr>
+          <w:rFonts w:ascii="Times New Roman" w:hAnsi="Times New Roman"/>
+          <w:b/>
+          <w:i/>
+          <w:sz w:val="23"/>
+          <w:szCs w:val="23"/>
+          <w:lang w:val="uk-UA"/>
+        </w:rPr>
+        <w:t xml:space="preserve">. Найменування </w:t>
+      </w:r>
+      <w:r>
+        <w:rPr>
+          <w:rFonts w:ascii="Times New Roman" w:hAnsi="Times New Roman"/>
+          <w:b/>
+          <w:i/>
+          <w:sz w:val="23"/>
+          <w:szCs w:val="23"/>
+          <w:lang w:val="uk-UA"/>
+        </w:rPr>
+        <w:t>оператора системи, з яким укладено договір про надання послуг з розподілу електричної енергії</w:t>
+      </w:r>
+    </w:p>
+    <w:tbl>
+      <w:tblPr>
+        <w:tblStyle w:val="a3"/>
+        <w:tblW w:w="0" w:type="auto"/>
+        <w:tblBorders>
+          <w:top w:val="none" w:sz="0" w:space="0" w:color="auto"/>
+          <w:left w:val="none" w:sz="0" w:space="0" w:color="auto"/>
+          <w:right w:val="none" w:sz="0" w:space="0" w:color="auto"/>
+        </w:tblBorders>
+        <w:tblLook w:val="04A0"/>
+      </w:tblPr>
+      <w:tblGrid>
+        <w:gridCol w:w="10137"/>
+      </w:tblGrid>
+      <w:tr>
+        <w:tc>
+          <w:tcPr>
+            <w:tcW w:w="10137" w:type="dxa"/>
+          </w:tcPr>
+          <w:p>
+            <w:pPr>
+              <w:jc w:val="both"/>
+              <w:rPr>
+                <w:rFonts w:ascii="Times New Roman" w:hAnsi="Times New Roman"/>
+                <w:sz w:val="23"/>
+                <w:szCs w:val="23"/>
+                <w:lang w:val="uk-UA"/>
+              </w:rPr>
+            </w:pPr>
+          </w:p>
+        </w:tc>
+      </w:tr>
+      <w:tr>
+        <w:tc>
+          <w:tcPr>
+            <w:tcW w:w="10137" w:type="dxa"/>
+          </w:tcPr>
+          <w:p>
+            <w:pPr>
+              <w:jc w:val="both"/>
+              <w:rPr>
+                <w:rFonts w:ascii="Times New Roman" w:hAnsi="Times New Roman"/>
+                <w:sz w:val="23"/>
+                <w:szCs w:val="23"/>
+                <w:lang w:val="uk-UA"/>
+              </w:rPr>
+            </w:pPr>
+          </w:p>
+        </w:tc>
+      </w:tr>
+    </w:tbl>
+    <w:p>
+      <w:pPr>
+        <w:spacing w:line="324" w:lineRule="auto"/>
+        <w:jc w:val="both"/>
+        <w:rPr>
+          <w:rFonts w:ascii="Times New Roman" w:hAnsi="Times New Roman"/>
+          <w:b/>
+          <w:i/>
+          <w:lang w:val="uk-UA"/>
+        </w:rPr>
+      </w:pPr>
+    </w:p>
+    <w:p>
+      <w:pPr>
+        <w:spacing w:after="0" w:line="240" w:lineRule="auto"/>
+        <w:jc w:val="both"/>
+        <w:rPr>
+          <w:rFonts w:ascii="Times New Roman" w:hAnsi="Times New Roman"/>
+          <w:b/>
+          <w:i/>
+          <w:sz w:val="23"/>
+          <w:szCs w:val="23"/>
+          <w:lang w:val="uk-UA"/>
+        </w:rPr>
+      </w:pPr>
+      <w:r>
+        <w:rPr>
+          <w:rFonts w:ascii="Times New Roman" w:hAnsi="Times New Roman"/>
+          <w:b/>
+          <w:i/>
+          <w:sz w:val="23"/>
+          <w:szCs w:val="23"/>
+          <w:lang w:val="uk-UA"/>
+        </w:rPr>
+        <w:t xml:space="preserve">9. Оплата за послуги з розподілу </w:t>
+      </w:r>
+      <w:r>
+        <w:rPr>
+          <w:rFonts w:ascii="Times New Roman" w:hAnsi="Times New Roman"/>
+          <w:b/>
+          <w:i/>
+          <w:sz w:val="23"/>
+          <w:szCs w:val="23"/>
+          <w:lang w:val="uk-UA"/>
+        </w:rPr>
+        <w:t xml:space="preserve">електричної енергії </w:t>
+      </w:r>
+      <w:r>
+        <w:rPr>
+          <w:rFonts w:ascii="Times New Roman" w:hAnsi="Times New Roman"/>
+          <w:b/>
+          <w:i/>
+          <w:sz w:val="23"/>
+          <w:szCs w:val="23"/>
+          <w:lang w:val="uk-UA"/>
+        </w:rPr>
+        <w:t>буде здійснюватися:</w:t>
+      </w:r>
+    </w:p>
+    <w:p>
+      <w:pPr>
+        <w:spacing w:after="0" w:line="240" w:lineRule="auto"/>
+        <w:jc w:val="both"/>
+        <w:rPr>
+          <w:rFonts w:ascii="Times New Roman" w:hAnsi="Times New Roman"/>
+          <w:b/>
+          <w:i/>
+          <w:sz w:val="23"/>
+          <w:szCs w:val="23"/>
+          <w:lang w:val="uk-UA"/>
+        </w:rPr>
+      </w:pPr>
+    </w:p>
+    <w:tbl>
+      <w:tblPr>
+        <w:tblStyle w:val="a3"/>
+        <w:tblW w:w="6203" w:type="dxa"/>
+        <w:tblLook w:val="04A0"/>
+      </w:tblPr>
+      <w:tblGrid>
+        <w:gridCol w:w="675"/>
+        <w:gridCol w:w="284"/>
+        <w:gridCol w:w="5244"/>
+      </w:tblGrid>
+      <w:tr>
+        <w:tc>
+          <w:tcPr>
+            <w:tcW w:w="675" w:type="dxa"/>
+            <w:tcBorders>
+              <w:bottom w:val="single" w:sz="4" w:space="0" w:color="auto"/>
+            </w:tcBorders>
+          </w:tcPr>
+          <w:p>
+            <w:pPr>
+              <w:jc w:val="center"/>
+              <w:rPr>
+                <w:rFonts w:ascii="Times New Roman" w:hAnsi="Times New Roman"/>
+                <w:b/>
+                <w:i/>
+                <w:lang w:val="uk-UA"/>
+              </w:rPr>
+            </w:pPr>
+          </w:p>
+        </w:tc>
+        <w:tc>
+          <w:tcPr>
+            <w:tcW w:w="284" w:type="dxa"/>
+            <w:tcBorders>
+              <w:top w:val="nil"/>
+              <w:bottom w:val="nil"/>
+              <w:right w:val="nil"/>
+            </w:tcBorders>
+          </w:tcPr>
+          <w:p>
+            <w:pPr>
+              <w:jc w:val="both"/>
+              <w:rPr>
+                <w:rFonts w:ascii="Times New Roman" w:hAnsi="Times New Roman"/>
+                <w:lang w:val="uk-UA"/>
+              </w:rPr>
+            </w:pPr>
+          </w:p>
+        </w:tc>
+        <w:tc>
+          <w:tcPr>
+            <w:tcW w:w="5244" w:type="dxa"/>
+            <w:tcBorders>
+              <w:top w:val="nil"/>
+              <w:left w:val="nil"/>
+              <w:bottom w:val="nil"/>
+              <w:right w:val="nil"/>
+            </w:tcBorders>
+          </w:tcPr>
+          <w:p>
+            <w:pPr>
+              <w:jc w:val="both"/>
+              <w:rPr>
+                <w:rFonts w:ascii="Times New Roman" w:hAnsi="Times New Roman"/>
+                <w:lang w:val="uk-UA"/>
+              </w:rPr>
+            </w:pPr>
+            <w:r>
+              <w:rPr>
+                <w:rFonts w:ascii="Times New Roman" w:hAnsi="Times New Roman"/>
+                <w:lang w:val="uk-UA"/>
+              </w:rPr>
+              <w:t>самостійно напряму оператору системи розподілу</w:t>
+            </w:r>
+          </w:p>
+        </w:tc>
+      </w:tr>
+      <w:tr>
+        <w:trPr>
+          <w:trHeight w:val="155"/>
+        </w:trPr>
+        <w:tc>
+          <w:tcPr>
+            <w:tcW w:w="675" w:type="dxa"/>
+            <w:tcBorders>
+              <w:left w:val="nil"/>
+              <w:right w:val="nil"/>
+            </w:tcBorders>
+          </w:tcPr>
+          <w:p>
+            <w:pPr>
+              <w:jc w:val="both"/>
+              <w:rPr>
+                <w:rFonts w:ascii="Times New Roman" w:hAnsi="Times New Roman"/>
+                <w:b/>
+                <w:i/>
+                <w:sz w:val="8"/>
+                <w:szCs w:val="8"/>
+                <w:lang w:val="uk-UA"/>
+              </w:rPr>
+            </w:pPr>
+          </w:p>
+        </w:tc>
+        <w:tc>
+          <w:tcPr>
+            <w:tcW w:w="284" w:type="dxa"/>
+            <w:tcBorders>
+              <w:top w:val="nil"/>
+              <w:left w:val="nil"/>
+              <w:bottom w:val="nil"/>
+              <w:right w:val="nil"/>
+            </w:tcBorders>
+          </w:tcPr>
+          <w:p>
+            <w:pPr>
+              <w:jc w:val="both"/>
+              <w:rPr>
+                <w:rFonts w:ascii="Times New Roman" w:hAnsi="Times New Roman"/>
+                <w:b/>
+                <w:i/>
+                <w:sz w:val="8"/>
+                <w:szCs w:val="8"/>
+                <w:lang w:val="uk-UA"/>
+              </w:rPr>
+            </w:pPr>
+          </w:p>
+        </w:tc>
+        <w:tc>
+          <w:tcPr>
+            <w:tcW w:w="5244" w:type="dxa"/>
+            <w:tcBorders>
+              <w:top w:val="nil"/>
+              <w:left w:val="nil"/>
+              <w:bottom w:val="nil"/>
+              <w:right w:val="nil"/>
+            </w:tcBorders>
+          </w:tcPr>
+          <w:p>
+            <w:pPr>
+              <w:jc w:val="both"/>
+              <w:rPr>
+                <w:rFonts w:ascii="Times New Roman" w:hAnsi="Times New Roman"/>
+                <w:b/>
+                <w:i/>
+                <w:sz w:val="8"/>
+                <w:szCs w:val="8"/>
+                <w:lang w:val="uk-UA"/>
+              </w:rPr>
+            </w:pPr>
+          </w:p>
+        </w:tc>
+      </w:tr>
+      <w:tr>
+        <w:tc>
+          <w:tcPr>
+            <w:tcW w:w="675" w:type="dxa"/>
+          </w:tcPr>
+          <w:p>
+            <w:pPr>
+              <w:jc w:val="center"/>
+              <w:rPr>
+                <w:rFonts w:ascii="Times New Roman" w:hAnsi="Times New Roman"/>
+                <w:b/>
+                <w:i/>
+                <w:lang w:val="uk-UA"/>
+              </w:rPr>
+            </w:pPr>
+          </w:p>
+        </w:tc>
+        <w:tc>
+          <w:tcPr>
+            <w:tcW w:w="284" w:type="dxa"/>
+            <w:tcBorders>
+              <w:top w:val="nil"/>
+              <w:bottom w:val="nil"/>
+              <w:right w:val="nil"/>
+            </w:tcBorders>
+          </w:tcPr>
+          <w:p>
+            <w:pPr>
+              <w:jc w:val="both"/>
+              <w:rPr>
+                <w:rFonts w:ascii="Times New Roman" w:hAnsi="Times New Roman"/>
+                <w:lang w:val="uk-UA"/>
+              </w:rPr>
+            </w:pPr>
+          </w:p>
+        </w:tc>
+        <w:tc>
+          <w:tcPr>
+            <w:tcW w:w="5244" w:type="dxa"/>
+            <w:tcBorders>
+              <w:top w:val="nil"/>
+              <w:left w:val="nil"/>
+              <w:bottom w:val="nil"/>
+              <w:right w:val="nil"/>
+            </w:tcBorders>
+          </w:tcPr>
+          <w:p>
+            <w:pPr>
+              <w:jc w:val="both"/>
+              <w:rPr>
+                <w:rFonts w:ascii="Times New Roman" w:hAnsi="Times New Roman"/>
+                <w:lang w:val="uk-UA"/>
+              </w:rPr>
+            </w:pPr>
+            <w:r>
+              <w:rPr>
+                <w:rFonts w:ascii="Times New Roman" w:hAnsi="Times New Roman"/>
+                <w:lang w:val="uk-UA"/>
+              </w:rPr>
+              <w:t>через електропостачальника</w:t>
+            </w:r>
+          </w:p>
+        </w:tc>
+      </w:tr>
+    </w:tbl>
+    <w:p>
+      <w:pPr>
+        <w:spacing w:line="324" w:lineRule="auto"/>
+        <w:jc w:val="both"/>
+        <w:rPr>
+          <w:rFonts w:ascii="Times New Roman" w:hAnsi="Times New Roman"/>
+          <w:b/>
+          <w:i/>
+          <w:lang w:val="uk-UA"/>
+        </w:rPr>
+      </w:pPr>
+    </w:p>
+    <w:p>
+      <w:pPr>
+        <w:spacing w:after="0" w:line="240" w:lineRule="auto"/>
+        <w:jc w:val="both"/>
+        <w:rPr>
+          <w:rFonts w:ascii="Times New Roman" w:hAnsi="Times New Roman"/>
+          <w:b/>
+          <w:i/>
+          <w:sz w:val="23"/>
+          <w:szCs w:val="23"/>
+          <w:lang w:val="uk-UA"/>
+        </w:rPr>
+      </w:pPr>
+      <w:r>
+        <w:rPr>
+          <w:rFonts w:ascii="Times New Roman" w:hAnsi="Times New Roman"/>
+          <w:b/>
+          <w:i/>
+          <w:sz w:val="23"/>
+          <w:szCs w:val="23"/>
+          <w:lang w:val="uk-UA"/>
+        </w:rPr>
+        <w:t>10. На</w:t>
+      </w:r>
+      <w:r>
+        <w:rPr>
+          <w:rFonts w:ascii="Times New Roman" w:hAnsi="Times New Roman"/>
+          <w:b/>
+          <w:i/>
+          <w:sz w:val="23"/>
+          <w:szCs w:val="23"/>
+          <w:lang w:val="uk-UA"/>
+        </w:rPr>
+        <w:t xml:space="preserve"> який період планується заключити договір на постачання</w:t>
+      </w:r>
+      <w:r>
+        <w:rPr>
+          <w:rFonts w:ascii="Times New Roman" w:hAnsi="Times New Roman"/>
+          <w:b/>
+          <w:i/>
+          <w:sz w:val="23"/>
+          <w:szCs w:val="23"/>
+          <w:lang w:val="uk-UA"/>
+        </w:rPr>
+        <w:t xml:space="preserve"> електричної енергії</w:t>
+      </w:r>
+    </w:p>
+    <w:p>
+      <w:pPr>
+        <w:spacing w:after="0" w:line="240" w:lineRule="auto"/>
+        <w:jc w:val="both"/>
+        <w:rPr>
+          <w:rFonts w:ascii="Times New Roman" w:hAnsi="Times New Roman"/>
+          <w:b/>
+          <w:i/>
+          <w:sz w:val="23"/>
+          <w:szCs w:val="23"/>
+          <w:lang w:val="uk-UA"/>
+        </w:rPr>
+      </w:pPr>
+    </w:p>
+    <w:tbl>
+      <w:tblPr>
+        <w:tblStyle w:val="a3"/>
+        <w:tblW w:w="6203" w:type="dxa"/>
+        <w:tblLook w:val="04A0"/>
+      </w:tblPr>
+      <w:tblGrid>
+        <w:gridCol w:w="675"/>
+        <w:gridCol w:w="284"/>
+        <w:gridCol w:w="5244"/>
+      </w:tblGrid>
+      <w:tr>
+        <w:tc>
+          <w:tcPr>
+            <w:tcW w:w="675" w:type="dxa"/>
+            <w:tcBorders>
+              <w:bottom w:val="single" w:sz="4" w:space="0" w:color="auto"/>
+            </w:tcBorders>
+          </w:tcPr>
+          <w:p>
+            <w:pPr>
+              <w:jc w:val="center"/>
+              <w:rPr>
+                <w:rFonts w:ascii="Times New Roman" w:hAnsi="Times New Roman"/>
+                <w:b/>
+                <w:i/>
+                <w:lang w:val="uk-UA"/>
+              </w:rPr>
+            </w:pPr>
+          </w:p>
+        </w:tc>
+        <w:tc>
+          <w:tcPr>
+            <w:tcW w:w="284" w:type="dxa"/>
+            <w:tcBorders>
+              <w:top w:val="nil"/>
+              <w:bottom w:val="nil"/>
+              <w:right w:val="nil"/>
+            </w:tcBorders>
+          </w:tcPr>
+          <w:p>
+            <w:pPr>
+              <w:jc w:val="both"/>
+              <w:rPr>
+                <w:rFonts w:ascii="Times New Roman" w:hAnsi="Times New Roman"/>
+                <w:lang w:val="uk-UA"/>
+              </w:rPr>
+            </w:pPr>
+          </w:p>
+        </w:tc>
+        <w:tc>
+          <w:tcPr>
+            <w:tcW w:w="5244" w:type="dxa"/>
+            <w:tcBorders>
+              <w:top w:val="nil"/>
+              <w:left w:val="nil"/>
+              <w:bottom w:val="nil"/>
+              <w:right w:val="nil"/>
+            </w:tcBorders>
+          </w:tcPr>
+          <w:p>
+            <w:pPr>
+              <w:jc w:val="both"/>
+              <w:rPr>
+                <w:rFonts w:ascii="Times New Roman" w:hAnsi="Times New Roman"/>
+                <w:lang w:val="uk-UA"/>
+              </w:rPr>
+            </w:pPr>
+            <w:r>
+              <w:rPr>
+                <w:rFonts w:ascii="Times New Roman" w:hAnsi="Times New Roman"/>
+                <w:lang w:val="uk-UA"/>
+              </w:rPr>
+              <w:t>місяць</w:t>
+            </w:r>
+          </w:p>
+        </w:tc>
+      </w:tr>
+      <w:tr>
+        <w:trPr>
+          <w:trHeight w:val="155"/>
+        </w:trPr>
+        <w:tc>
+          <w:tcPr>
+            <w:tcW w:w="675" w:type="dxa"/>
+            <w:tcBorders>
+              <w:left w:val="nil"/>
+              <w:right w:val="nil"/>
+            </w:tcBorders>
+          </w:tcPr>
+          <w:p>
+            <w:pPr>
+              <w:jc w:val="both"/>
+              <w:rPr>
+                <w:rFonts w:ascii="Times New Roman" w:hAnsi="Times New Roman"/>
+                <w:b/>
+                <w:i/>
+                <w:sz w:val="8"/>
+                <w:szCs w:val="8"/>
+                <w:lang w:val="uk-UA"/>
+              </w:rPr>
+            </w:pPr>
+          </w:p>
+        </w:tc>
+        <w:tc>
+          <w:tcPr>
+            <w:tcW w:w="284" w:type="dxa"/>
+            <w:tcBorders>
+              <w:top w:val="nil"/>
+              <w:left w:val="nil"/>
+              <w:bottom w:val="nil"/>
+              <w:right w:val="nil"/>
+            </w:tcBorders>
+          </w:tcPr>
+          <w:p>
+            <w:pPr>
+              <w:jc w:val="both"/>
+              <w:rPr>
+                <w:rFonts w:ascii="Times New Roman" w:hAnsi="Times New Roman"/>
+                <w:b/>
+                <w:i/>
+                <w:sz w:val="8"/>
+                <w:szCs w:val="8"/>
+                <w:lang w:val="uk-UA"/>
+              </w:rPr>
+            </w:pPr>
+          </w:p>
+        </w:tc>
+        <w:tc>
+          <w:tcPr>
+            <w:tcW w:w="5244" w:type="dxa"/>
+            <w:tcBorders>
+              <w:top w:val="nil"/>
+              <w:left w:val="nil"/>
+              <w:bottom w:val="nil"/>
+              <w:right w:val="nil"/>
+            </w:tcBorders>
+          </w:tcPr>
+          <w:p>
+            <w:pPr>
+              <w:jc w:val="both"/>
+              <w:rPr>
+                <w:rFonts w:ascii="Times New Roman" w:hAnsi="Times New Roman"/>
+                <w:b/>
+                <w:i/>
+                <w:sz w:val="8"/>
+                <w:szCs w:val="8"/>
+                <w:lang w:val="uk-UA"/>
+              </w:rPr>
+            </w:pPr>
+          </w:p>
+        </w:tc>
+      </w:tr>
+      <w:tr>
+        <w:tc>
+          <w:tcPr>
+            <w:tcW w:w="675" w:type="dxa"/>
+            <w:tcBorders>
+              <w:bottom w:val="single" w:sz="4" w:space="0" w:color="auto"/>
+            </w:tcBorders>
+          </w:tcPr>
+          <w:p>
+            <w:pPr>
+              <w:jc w:val="center"/>
+              <w:rPr>
+                <w:rFonts w:ascii="Times New Roman" w:hAnsi="Times New Roman"/>
+                <w:b/>
+                <w:i/>
+                <w:lang w:val="uk-UA"/>
+              </w:rPr>
+            </w:pPr>
+          </w:p>
+        </w:tc>
+        <w:tc>
+          <w:tcPr>
+            <w:tcW w:w="284" w:type="dxa"/>
+            <w:tcBorders>
+              <w:top w:val="nil"/>
+              <w:bottom w:val="nil"/>
+              <w:right w:val="nil"/>
+            </w:tcBorders>
+          </w:tcPr>
+          <w:p>
+            <w:pPr>
+              <w:jc w:val="both"/>
+              <w:rPr>
+                <w:rFonts w:ascii="Times New Roman" w:hAnsi="Times New Roman"/>
+                <w:lang w:val="uk-UA"/>
+              </w:rPr>
+            </w:pPr>
+          </w:p>
+        </w:tc>
+        <w:tc>
+          <w:tcPr>
+            <w:tcW w:w="5244" w:type="dxa"/>
+            <w:tcBorders>
+              <w:top w:val="nil"/>
+              <w:left w:val="nil"/>
+              <w:bottom w:val="nil"/>
+              <w:right w:val="nil"/>
+            </w:tcBorders>
+          </w:tcPr>
+          <w:p>
+            <w:pPr>
+              <w:jc w:val="both"/>
+              <w:rPr>
+                <w:rFonts w:ascii="Times New Roman" w:hAnsi="Times New Roman"/>
+                <w:lang w:val="uk-UA"/>
+              </w:rPr>
+            </w:pPr>
+            <w:r>
+              <w:rPr>
+                <w:rFonts w:ascii="Times New Roman" w:hAnsi="Times New Roman"/>
+                <w:lang w:val="uk-UA"/>
+              </w:rPr>
+              <w:t>квартал</w:t>
+            </w:r>
+          </w:p>
+        </w:tc>
+      </w:tr>
+      <w:tr>
+        <w:trPr>
+          <w:trHeight w:val="155"/>
+        </w:trPr>
+        <w:tc>
+          <w:tcPr>
+            <w:tcW w:w="675" w:type="dxa"/>
+            <w:tcBorders>
+              <w:left w:val="nil"/>
+              <w:right w:val="nil"/>
+            </w:tcBorders>
+          </w:tcPr>
+          <w:p>
+            <w:pPr>
+              <w:jc w:val="both"/>
+              <w:rPr>
+                <w:rFonts w:ascii="Times New Roman" w:hAnsi="Times New Roman"/>
+                <w:b/>
+                <w:i/>
+                <w:sz w:val="8"/>
+                <w:szCs w:val="8"/>
+                <w:lang w:val="uk-UA"/>
+              </w:rPr>
+            </w:pPr>
+          </w:p>
+        </w:tc>
+        <w:tc>
+          <w:tcPr>
+            <w:tcW w:w="284" w:type="dxa"/>
+            <w:tcBorders>
+              <w:top w:val="nil"/>
+              <w:left w:val="nil"/>
+              <w:bottom w:val="nil"/>
+              <w:right w:val="nil"/>
+            </w:tcBorders>
+          </w:tcPr>
+          <w:p>
+            <w:pPr>
+              <w:jc w:val="both"/>
+              <w:rPr>
+                <w:rFonts w:ascii="Times New Roman" w:hAnsi="Times New Roman"/>
+                <w:b/>
+                <w:i/>
+                <w:sz w:val="8"/>
+                <w:szCs w:val="8"/>
+                <w:lang w:val="uk-UA"/>
+              </w:rPr>
+            </w:pPr>
+          </w:p>
+        </w:tc>
+        <w:tc>
+          <w:tcPr>
+            <w:tcW w:w="5244" w:type="dxa"/>
+            <w:tcBorders>
+              <w:top w:val="nil"/>
+              <w:left w:val="nil"/>
+              <w:bottom w:val="nil"/>
+              <w:right w:val="nil"/>
+            </w:tcBorders>
+          </w:tcPr>
+          <w:p>
+            <w:pPr>
+              <w:jc w:val="both"/>
+              <w:rPr>
+                <w:rFonts w:ascii="Times New Roman" w:hAnsi="Times New Roman"/>
+                <w:b/>
+                <w:i/>
+                <w:sz w:val="8"/>
+                <w:szCs w:val="8"/>
+                <w:lang w:val="uk-UA"/>
+              </w:rPr>
+            </w:pPr>
+          </w:p>
+        </w:tc>
+      </w:tr>
+      <w:tr>
+        <w:tc>
+          <w:tcPr>
+            <w:tcW w:w="675" w:type="dxa"/>
+            <w:tcBorders>
+              <w:bottom w:val="single" w:sz="4" w:space="0" w:color="auto"/>
+            </w:tcBorders>
+          </w:tcPr>
+          <w:p>
+            <w:pPr>
+              <w:jc w:val="center"/>
+              <w:rPr>
+                <w:rFonts w:ascii="Times New Roman" w:hAnsi="Times New Roman"/>
+                <w:b/>
+                <w:i/>
+                <w:lang w:val="uk-UA"/>
+              </w:rPr>
+            </w:pPr>
+          </w:p>
+        </w:tc>
+        <w:tc>
+          <w:tcPr>
+            <w:tcW w:w="284" w:type="dxa"/>
+            <w:tcBorders>
+              <w:top w:val="nil"/>
+              <w:bottom w:val="nil"/>
+              <w:right w:val="nil"/>
+            </w:tcBorders>
+          </w:tcPr>
+          <w:p>
+            <w:pPr>
+              <w:jc w:val="both"/>
+              <w:rPr>
+                <w:rFonts w:ascii="Times New Roman" w:hAnsi="Times New Roman"/>
+                <w:lang w:val="uk-UA"/>
+              </w:rPr>
+            </w:pPr>
+          </w:p>
+        </w:tc>
+        <w:tc>
+          <w:tcPr>
+            <w:tcW w:w="5244" w:type="dxa"/>
+            <w:tcBorders>
+              <w:top w:val="nil"/>
+              <w:left w:val="nil"/>
+              <w:bottom w:val="nil"/>
+              <w:right w:val="nil"/>
+            </w:tcBorders>
+          </w:tcPr>
+          <w:p>
+            <w:pPr>
+              <w:jc w:val="both"/>
+              <w:rPr>
+                <w:rFonts w:ascii="Times New Roman" w:hAnsi="Times New Roman"/>
+                <w:lang w:val="uk-UA"/>
+              </w:rPr>
+            </w:pPr>
+            <w:r>
+              <w:rPr>
+                <w:rFonts w:ascii="Times New Roman" w:hAnsi="Times New Roman"/>
+                <w:lang w:val="uk-UA"/>
+              </w:rPr>
+              <w:t>рік</w:t>
+            </w:r>
+          </w:p>
+        </w:tc>
+      </w:tr>
+      <w:tr>
+        <w:trPr>
+          <w:trHeight w:val="155"/>
+        </w:trPr>
+        <w:tc>
+          <w:tcPr>
+            <w:tcW w:w="675" w:type="dxa"/>
+            <w:tcBorders>
+              <w:left w:val="nil"/>
+              <w:right w:val="nil"/>
+            </w:tcBorders>
+          </w:tcPr>
+          <w:p>
+            <w:pPr>
+              <w:jc w:val="both"/>
+              <w:rPr>
+                <w:rFonts w:ascii="Times New Roman" w:hAnsi="Times New Roman"/>
+                <w:b/>
+                <w:i/>
+                <w:sz w:val="8"/>
+                <w:szCs w:val="8"/>
+                <w:lang w:val="uk-UA"/>
+              </w:rPr>
+            </w:pPr>
+          </w:p>
+        </w:tc>
+        <w:tc>
+          <w:tcPr>
+            <w:tcW w:w="284" w:type="dxa"/>
+            <w:tcBorders>
+              <w:top w:val="nil"/>
+              <w:left w:val="nil"/>
+              <w:bottom w:val="nil"/>
+              <w:right w:val="nil"/>
+            </w:tcBorders>
+          </w:tcPr>
+          <w:p>
+            <w:pPr>
+              <w:jc w:val="both"/>
+              <w:rPr>
+                <w:rFonts w:ascii="Times New Roman" w:hAnsi="Times New Roman"/>
+                <w:b/>
+                <w:i/>
+                <w:sz w:val="8"/>
+                <w:szCs w:val="8"/>
+                <w:lang w:val="uk-UA"/>
+              </w:rPr>
+            </w:pPr>
+          </w:p>
+        </w:tc>
+        <w:tc>
+          <w:tcPr>
+            <w:tcW w:w="5244" w:type="dxa"/>
+            <w:tcBorders>
+              <w:top w:val="nil"/>
+              <w:left w:val="nil"/>
+              <w:bottom w:val="nil"/>
+              <w:right w:val="nil"/>
+            </w:tcBorders>
+          </w:tcPr>
+          <w:p>
+            <w:pPr>
+              <w:jc w:val="both"/>
+              <w:rPr>
+                <w:rFonts w:ascii="Times New Roman" w:hAnsi="Times New Roman"/>
+                <w:b/>
+                <w:i/>
+                <w:sz w:val="8"/>
+                <w:szCs w:val="8"/>
+                <w:lang w:val="uk-UA"/>
+              </w:rPr>
+            </w:pPr>
+          </w:p>
+        </w:tc>
+      </w:tr>
+      <w:tr>
+        <w:tc>
+          <w:tcPr>
+            <w:tcW w:w="675" w:type="dxa"/>
+            <w:tcBorders>
+              <w:bottom w:val="single" w:sz="4" w:space="0" w:color="auto"/>
+            </w:tcBorders>
+          </w:tcPr>
+          <w:p>
+            <w:pPr>
+              <w:jc w:val="center"/>
+              <w:rPr>
+                <w:rFonts w:ascii="Times New Roman" w:hAnsi="Times New Roman"/>
+                <w:b/>
+                <w:i/>
+                <w:lang w:val="uk-UA"/>
+              </w:rPr>
+            </w:pPr>
+          </w:p>
+        </w:tc>
+        <w:tc>
+          <w:tcPr>
+            <w:tcW w:w="284" w:type="dxa"/>
+            <w:tcBorders>
+              <w:top w:val="nil"/>
+              <w:bottom w:val="nil"/>
+              <w:right w:val="nil"/>
+            </w:tcBorders>
+          </w:tcPr>
+          <w:p>
+            <w:pPr>
+              <w:jc w:val="both"/>
+              <w:rPr>
+                <w:rFonts w:ascii="Times New Roman" w:hAnsi="Times New Roman"/>
+                <w:lang w:val="uk-UA"/>
+              </w:rPr>
+            </w:pPr>
+          </w:p>
+        </w:tc>
+        <w:tc>
+          <w:tcPr>
+            <w:tcW w:w="5244" w:type="dxa"/>
+            <w:tcBorders>
+              <w:top w:val="nil"/>
+              <w:left w:val="nil"/>
+              <w:bottom w:val="nil"/>
+              <w:right w:val="nil"/>
+            </w:tcBorders>
+          </w:tcPr>
+          <w:p>
+            <w:pPr>
+              <w:jc w:val="both"/>
+              <w:rPr>
+                <w:rFonts w:ascii="Times New Roman" w:hAnsi="Times New Roman"/>
+                <w:lang w:val="uk-UA"/>
+              </w:rPr>
+            </w:pPr>
+            <w:r>
+              <w:rPr>
+                <w:rFonts w:ascii="Times New Roman" w:hAnsi="Times New Roman"/>
+                <w:lang w:val="uk-UA"/>
+              </w:rPr>
+              <w:t>інше (</w:t>
+            </w:r>
+            <w:r>
+              <w:rPr>
+                <w:rFonts w:ascii="Times New Roman" w:hAnsi="Times New Roman"/>
+                <w:i/>
+                <w:sz w:val="18"/>
+                <w:szCs w:val="18"/>
+                <w:lang w:val="uk-UA"/>
+              </w:rPr>
+              <w:t>укажіть період</w:t>
+            </w:r>
+            <w:r>
+              <w:rPr>
+                <w:rFonts w:ascii="Times New Roman" w:hAnsi="Times New Roman"/>
+                <w:lang w:val="uk-UA"/>
+              </w:rPr>
+              <w:t>)</w:t>
+            </w:r>
+          </w:p>
+        </w:tc>
+      </w:tr>
+      <w:tr>
+        <w:tc>
+          <w:tcPr>
+            <w:tcW w:w="675" w:type="dxa"/>
+            <w:tcBorders>
+              <w:left w:val="nil"/>
+              <w:bottom w:val="nil"/>
+              <w:right w:val="nil"/>
+            </w:tcBorders>
+          </w:tcPr>
+          <w:p>
+            <w:pPr>
+              <w:jc w:val="center"/>
+              <w:rPr>
+                <w:rFonts w:ascii="Times New Roman" w:hAnsi="Times New Roman"/>
+                <w:b/>
+                <w:i/>
+                <w:lang w:val="uk-UA"/>
+              </w:rPr>
+            </w:pPr>
+          </w:p>
+        </w:tc>
+        <w:tc>
+          <w:tcPr>
+            <w:tcW w:w="284" w:type="dxa"/>
+            <w:tcBorders>
+              <w:top w:val="nil"/>
+              <w:left w:val="nil"/>
+              <w:bottom w:val="nil"/>
+              <w:right w:val="nil"/>
+            </w:tcBorders>
+          </w:tcPr>
+          <w:p>
+            <w:pPr>
+              <w:jc w:val="both"/>
+              <w:rPr>
+                <w:rFonts w:ascii="Times New Roman" w:hAnsi="Times New Roman"/>
+                <w:lang w:val="uk-UA"/>
+              </w:rPr>
+            </w:pPr>
+          </w:p>
+        </w:tc>
+        <w:tc>
+          <w:tcPr>
+            <w:tcW w:w="5244" w:type="dxa"/>
+            <w:tcBorders>
+              <w:top w:val="nil"/>
+              <w:left w:val="nil"/>
+              <w:right w:val="nil"/>
+            </w:tcBorders>
+          </w:tcPr>
+          <w:p>
+            <w:pPr>
+              <w:jc w:val="both"/>
+              <w:rPr>
+                <w:rFonts w:ascii="Times New Roman" w:hAnsi="Times New Roman"/>
+                <w:lang w:val="uk-UA"/>
+              </w:rPr>
+            </w:pPr>
+          </w:p>
+        </w:tc>
+      </w:tr>
+    </w:tbl>
+    <w:p>
+      <w:pPr>
+        <w:spacing w:line="324" w:lineRule="auto"/>
+        <w:jc w:val="both"/>
+        <w:rPr>
+          <w:rFonts w:ascii="Times New Roman" w:hAnsi="Times New Roman"/>
+          <w:b/>
+          <w:i/>
+          <w:lang w:val="uk-UA"/>
+        </w:rPr>
+      </w:pPr>
+    </w:p>
+    <w:p>
+      <w:pPr>
+        <w:spacing w:line="324" w:lineRule="auto"/>
+        <w:jc w:val="both"/>
+        <w:rPr>
+          <w:rFonts w:ascii="Times New Roman" w:hAnsi="Times New Roman"/>
+          <w:b/>
+          <w:i/>
+          <w:lang w:val="uk-UA"/>
+        </w:rPr>
+      </w:pPr>
+    </w:p>
     <w:tbl>
       <w:tblPr>
         <w:tblStyle w:val="a3"/>
@@ -4505,7 +6131,7 @@
     </w:p>
     <w:sectPr>
       <w:pgSz w:w="11906" w:h="16838" w:code="9"/>
-      <w:pgMar w:top="567" w:right="567" w:bottom="567" w:left="1418" w:header="709" w:footer="709" w:gutter="0"/>
+      <w:pgMar w:top="851" w:right="567" w:bottom="567" w:left="1418" w:header="709" w:footer="709" w:gutter="0"/>
       <w:cols w:space="708"/>
       <w:docGrid w:linePitch="360"/>
     </w:sectPr>
@@ -4837,6 +6463,22 @@
       <w:contextualSpacing/>
     </w:pPr>
   </w:style>
+  <w:style w:type="paragraph" w:customStyle="1" w:styleId="Default">
+    <w:name w:val="Default"/>
+    <w:rsid w:val="00224C7B"/>
+    <w:pPr>
+      <w:autoSpaceDE w:val="0"/>
+      <w:autoSpaceDN w:val="0"/>
+      <w:adjustRightInd w:val="0"/>
+      <w:spacing w:after="0" w:line="240" w:lineRule="auto"/>
+    </w:pPr>
+    <w:rPr>
+      <w:rFonts w:ascii="Times New Roman" w:hAnsi="Times New Roman" w:cs="Times New Roman"/>
+      <w:color w:val="000000"/>
+      <w:sz w:val="24"/>
+      <w:szCs w:val="24"/>
+    </w:rPr>
+  </w:style>
 </w:styles>
 </file>
 

</xml_diff>